<commit_message>
NI: update week 13
</commit_message>
<xml_diff>
--- a/NI/Week13/Week_13_Resource Management Tutorial.docx
+++ b/NI/Week13/Week_13_Resource Management Tutorial.docx
@@ -574,28 +574,58 @@
               <w:rPr>
                 <w:color w:val="FF0000"/>
               </w:rPr>
-              <w:t xml:space="preserve">Share has less security to folder compare to NTFS. Share only has full control, change and read but NTFS has </w:t>
+              <w:t>Share has less</w:t>
             </w:r>
             <w:r>
               <w:rPr>
                 <w:color w:val="FF0000"/>
               </w:rPr>
-              <w:t xml:space="preserve">full control, </w:t>
+              <w:t>er</w:t>
             </w:r>
             <w:r>
               <w:rPr>
                 <w:color w:val="FF0000"/>
               </w:rPr>
-              <w:t xml:space="preserve">modify, read &amp; execute, list folder contents, read and write, which allow admin to </w:t>
+              <w:t xml:space="preserve"> security</w:t>
+            </w:r>
+            <w:r>
+              <w:rPr>
+                <w:color w:val="FF0000"/>
+              </w:rPr>
+              <w:t xml:space="preserve"> control</w:t>
+            </w:r>
+            <w:r>
+              <w:rPr>
+                <w:color w:val="FF0000"/>
+              </w:rPr>
+              <w:t xml:space="preserve"> to folder compare to NTFS. Share only has full control, </w:t>
             </w:r>
             <w:proofErr w:type="gramStart"/>
             <w:r>
               <w:rPr>
                 <w:color w:val="FF0000"/>
               </w:rPr>
-              <w:t>has</w:t>
+              <w:t>change</w:t>
             </w:r>
             <w:proofErr w:type="gramEnd"/>
+            <w:r>
+              <w:rPr>
+                <w:color w:val="FF0000"/>
+              </w:rPr>
+              <w:t xml:space="preserve"> </w:t>
+            </w:r>
+            <w:r>
+              <w:rPr>
+                <w:color w:val="FF0000"/>
+              </w:rPr>
+              <w:t xml:space="preserve">and read but NTFS has full control, modify, read &amp; execute, list folder contents, read and write, which allow admin to </w:t>
+            </w:r>
+            <w:r>
+              <w:rPr>
+                <w:color w:val="FF0000"/>
+              </w:rPr>
+              <w:t>have</w:t>
+            </w:r>
             <w:r>
               <w:rPr>
                 <w:color w:val="FF0000"/>
@@ -604,7 +634,26 @@
             </w:r>
           </w:p>
           <w:p/>
-          <w:p/>
+          <w:p>
+            <w:pPr>
+              <w:rPr>
+                <w:lang w:val="en-SG"/>
+              </w:rPr>
+            </w:pPr>
+          </w:p>
+          <w:p>
+            <w:pPr>
+              <w:rPr>
+                <w:color w:val="FF0000"/>
+              </w:rPr>
+            </w:pPr>
+            <w:r>
+              <w:rPr>
+                <w:color w:val="FF0000"/>
+              </w:rPr>
+              <w:t>Shared Folders only for when connecting in remotely, NTFS is regardless</w:t>
+            </w:r>
+          </w:p>
           <w:p/>
           <w:p/>
           <w:p/>
@@ -955,12 +1004,14 @@
         <w:jc w:val="both"/>
         <w:rPr>
           <w:rFonts w:ascii="Arial" w:hAnsi="Arial" w:cs="Arial"/>
-          <w:sz w:val="22"/>
-        </w:rPr>
-      </w:pPr>
-      <w:r>
-        <w:rPr>
-          <w:rFonts w:ascii="Arial" w:hAnsi="Arial" w:cs="Arial"/>
+          <w:color w:val="FF0000"/>
+          <w:sz w:val="22"/>
+        </w:rPr>
+      </w:pPr>
+      <w:r>
+        <w:rPr>
+          <w:rFonts w:ascii="Arial" w:hAnsi="Arial" w:cs="Arial"/>
+          <w:color w:val="FF0000"/>
           <w:sz w:val="22"/>
         </w:rPr>
         <w:t>Allow Read</w:t>
@@ -975,12 +1026,14 @@
         <w:jc w:val="both"/>
         <w:rPr>
           <w:rFonts w:ascii="Arial" w:hAnsi="Arial" w:cs="Arial"/>
-          <w:sz w:val="22"/>
-        </w:rPr>
-      </w:pPr>
-      <w:r>
-        <w:rPr>
-          <w:rFonts w:ascii="Arial" w:hAnsi="Arial" w:cs="Arial"/>
+          <w:color w:val="FF0000"/>
+          <w:sz w:val="22"/>
+        </w:rPr>
+      </w:pPr>
+      <w:r>
+        <w:rPr>
+          <w:rFonts w:ascii="Arial" w:hAnsi="Arial" w:cs="Arial"/>
+          <w:color w:val="FF0000"/>
           <w:sz w:val="22"/>
         </w:rPr>
         <w:t>Allow Read and Execute</w:t>
@@ -995,14 +1048,17 @@
         <w:jc w:val="both"/>
         <w:rPr>
           <w:rFonts w:ascii="Arial" w:hAnsi="Arial" w:cs="Arial"/>
-          <w:sz w:val="22"/>
-        </w:rPr>
-      </w:pPr>
-      <w:r>
-        <w:rPr>
-          <w:rFonts w:ascii="Arial" w:hAnsi="Arial" w:cs="Arial"/>
-          <w:sz w:val="22"/>
-        </w:rPr>
+          <w:color w:val="FF0000"/>
+          <w:sz w:val="22"/>
+        </w:rPr>
+      </w:pPr>
+      <w:r>
+        <w:rPr>
+          <w:rFonts w:ascii="Arial" w:hAnsi="Arial" w:cs="Arial"/>
+          <w:color w:val="FF0000"/>
+          <w:sz w:val="22"/>
+        </w:rPr>
+        <w:lastRenderedPageBreak/>
         <w:t>Allow Modify</w:t>
       </w:r>
     </w:p>
@@ -1044,7 +1100,6 @@
           <w:b w:val="0"/>
           <w:bCs w:val="0"/>
         </w:rPr>
-        <w:lastRenderedPageBreak/>
         <w:t xml:space="preserve">What </w:t>
       </w:r>
       <w:r>
@@ -1212,12 +1267,14 @@
         <w:rPr>
           <w:b w:val="0"/>
           <w:bCs w:val="0"/>
-        </w:rPr>
-      </w:pPr>
-      <w:r>
-        <w:rPr>
-          <w:b w:val="0"/>
-          <w:bCs w:val="0"/>
+          <w:color w:val="FF0000"/>
+        </w:rPr>
+      </w:pPr>
+      <w:r>
+        <w:rPr>
+          <w:b w:val="0"/>
+          <w:bCs w:val="0"/>
+          <w:color w:val="FF0000"/>
         </w:rPr>
         <w:t>A shared folder can be accessed by multiple users over the network</w:t>
       </w:r>

</xml_diff>